<commit_message>
lesson 404 - Thursday (last lesson from package)
</commit_message>
<xml_diff>
--- a/english_via_skype/solutions/doc/lesson_403_Typical expressions business_edit.docx
+++ b/english_via_skype/solutions/doc/lesson_403_Typical expressions business_edit.docx
@@ -33,26 +33,58 @@
         <w:rPr>
           <w:sz w:val="32"/>
           <w:szCs w:val="32"/>
-        </w:rPr>
-      </w:pPr>
-      <w:r>
-        <w:rPr>
-          <w:sz w:val="32"/>
-          <w:szCs w:val="32"/>
-        </w:rPr>
-        <w:t>W zbiorczej formie – in a …</w:t>
-      </w:r>
-      <w:r>
-        <w:rPr>
-          <w:sz w:val="32"/>
-          <w:szCs w:val="32"/>
-        </w:rPr>
-        <w:t>consolidated</w:t>
-      </w:r>
-      <w:r>
-        <w:rPr>
-          <w:sz w:val="32"/>
-          <w:szCs w:val="32"/>
+          <w:lang w:val="en-US"/>
+        </w:rPr>
+      </w:pPr>
+      <w:r>
+        <w:rPr>
+          <w:sz w:val="32"/>
+          <w:szCs w:val="32"/>
+          <w:lang w:val="en-US"/>
+        </w:rPr>
+        <w:t xml:space="preserve">W </w:t>
+      </w:r>
+      <w:proofErr w:type="spellStart"/>
+      <w:r>
+        <w:rPr>
+          <w:sz w:val="32"/>
+          <w:szCs w:val="32"/>
+          <w:lang w:val="en-US"/>
+        </w:rPr>
+        <w:t>zbiorczej</w:t>
+      </w:r>
+      <w:proofErr w:type="spellEnd"/>
+      <w:r>
+        <w:rPr>
+          <w:sz w:val="32"/>
+          <w:szCs w:val="32"/>
+          <w:lang w:val="en-US"/>
+        </w:rPr>
+        <w:t xml:space="preserve"> </w:t>
+      </w:r>
+      <w:proofErr w:type="spellStart"/>
+      <w:r>
+        <w:rPr>
+          <w:sz w:val="32"/>
+          <w:szCs w:val="32"/>
+          <w:lang w:val="en-US"/>
+        </w:rPr>
+        <w:t>formie</w:t>
+      </w:r>
+      <w:proofErr w:type="spellEnd"/>
+      <w:r>
+        <w:rPr>
+          <w:sz w:val="32"/>
+          <w:szCs w:val="32"/>
+          <w:lang w:val="en-US"/>
+        </w:rPr>
+        <w:t xml:space="preserve"> – in aggregate</w:t>
+      </w:r>
+      <w:r>
+        <w:rPr>
+          <w:sz w:val="32"/>
+          <w:szCs w:val="32"/>
+          <w:lang w:val="en-US"/>
         </w:rPr>
         <w:t>…………………………..form</w:t>
       </w:r>
@@ -69,36 +101,69 @@
           <w:sz w:val="32"/>
           <w:szCs w:val="32"/>
         </w:rPr>
-        <w:t>Niezależnie od zamiaru – n</w:t>
-      </w:r>
-      <w:r>
-        <w:rPr>
-          <w:sz w:val="32"/>
-          <w:szCs w:val="32"/>
-        </w:rPr>
-        <w:t>otwithstanding…………</w:t>
-      </w:r>
-      <w:r>
-        <w:rPr>
-          <w:sz w:val="32"/>
-          <w:szCs w:val="32"/>
-        </w:rPr>
-        <w:t>……………..intention</w:t>
-      </w:r>
-    </w:p>
-    <w:p>
-      <w:pPr>
-        <w:rPr>
-          <w:sz w:val="32"/>
-          <w:szCs w:val="32"/>
-        </w:rPr>
-      </w:pPr>
-      <w:r>
-        <w:rPr>
-          <w:sz w:val="32"/>
-          <w:szCs w:val="32"/>
-        </w:rPr>
-        <w:t>Zminimalizować ryzyko – m</w:t>
+        <w:t xml:space="preserve">Niezależnie od zamiaru – </w:t>
+      </w:r>
+      <w:proofErr w:type="spellStart"/>
+      <w:r>
+        <w:rPr>
+          <w:sz w:val="32"/>
+          <w:szCs w:val="32"/>
+        </w:rPr>
+        <w:t>n</w:t>
+      </w:r>
+      <w:r>
+        <w:rPr>
+          <w:sz w:val="32"/>
+          <w:szCs w:val="32"/>
+        </w:rPr>
+        <w:t>otwithstanding</w:t>
+      </w:r>
+      <w:proofErr w:type="spellEnd"/>
+      <w:r>
+        <w:rPr>
+          <w:sz w:val="32"/>
+          <w:szCs w:val="32"/>
+        </w:rPr>
+        <w:t>…………</w:t>
+      </w:r>
+      <w:r>
+        <w:rPr>
+          <w:sz w:val="32"/>
+          <w:szCs w:val="32"/>
+        </w:rPr>
+        <w:t>……………..</w:t>
+      </w:r>
+      <w:proofErr w:type="spellStart"/>
+      <w:r>
+        <w:rPr>
+          <w:sz w:val="32"/>
+          <w:szCs w:val="32"/>
+        </w:rPr>
+        <w:t>intention</w:t>
+      </w:r>
+      <w:proofErr w:type="spellEnd"/>
+    </w:p>
+    <w:p>
+      <w:pPr>
+        <w:rPr>
+          <w:sz w:val="32"/>
+          <w:szCs w:val="32"/>
+        </w:rPr>
+      </w:pPr>
+      <w:r>
+        <w:rPr>
+          <w:sz w:val="32"/>
+          <w:szCs w:val="32"/>
+        </w:rPr>
+        <w:t xml:space="preserve">Zminimalizować ryzyko – </w:t>
+      </w:r>
+      <w:proofErr w:type="spellStart"/>
+      <w:r>
+        <w:rPr>
+          <w:sz w:val="32"/>
+          <w:szCs w:val="32"/>
+        </w:rPr>
+        <w:t>m</w:t>
       </w:r>
       <w:r>
         <w:rPr>
@@ -107,12 +172,29 @@
         </w:rPr>
         <w:t>itigate</w:t>
       </w:r>
-      <w:r>
-        <w:rPr>
-          <w:sz w:val="32"/>
-          <w:szCs w:val="32"/>
-        </w:rPr>
-        <w:t xml:space="preserve">……………………………….the risk </w:t>
+      <w:proofErr w:type="spellEnd"/>
+      <w:r>
+        <w:rPr>
+          <w:sz w:val="32"/>
+          <w:szCs w:val="32"/>
+        </w:rPr>
+        <w:t xml:space="preserve">……………………………….the </w:t>
+      </w:r>
+      <w:proofErr w:type="spellStart"/>
+      <w:r>
+        <w:rPr>
+          <w:sz w:val="32"/>
+          <w:szCs w:val="32"/>
+        </w:rPr>
+        <w:t>risk</w:t>
+      </w:r>
+      <w:proofErr w:type="spellEnd"/>
+      <w:r>
+        <w:rPr>
+          <w:sz w:val="32"/>
+          <w:szCs w:val="32"/>
+        </w:rPr>
+        <w:t xml:space="preserve"> </w:t>
       </w:r>
     </w:p>
     <w:p>
@@ -141,37 +223,73 @@
           <w:sz w:val="32"/>
           <w:szCs w:val="32"/>
         </w:rPr>
-        <w:t>………………………………of quality</w:t>
-      </w:r>
-    </w:p>
-    <w:p>
-      <w:pPr>
-        <w:rPr>
-          <w:sz w:val="32"/>
-          <w:szCs w:val="32"/>
-        </w:rPr>
-      </w:pPr>
-      <w:r>
-        <w:rPr>
-          <w:sz w:val="32"/>
-          <w:szCs w:val="32"/>
-        </w:rPr>
-        <w:t>Zapobiec ponownemu pojawieniu się nieścisłości – prevent r</w:t>
-      </w:r>
-      <w:r>
-        <w:rPr>
-          <w:sz w:val="32"/>
-          <w:szCs w:val="32"/>
-        </w:rPr>
-        <w:t>eapeted</w:t>
-      </w:r>
-      <w:r>
-        <w:rPr>
-          <w:sz w:val="32"/>
-          <w:szCs w:val="32"/>
-        </w:rPr>
-        <w:t>……………………..of inaccuracy</w:t>
-      </w:r>
+        <w:t xml:space="preserve">………………………………of </w:t>
+      </w:r>
+      <w:proofErr w:type="spellStart"/>
+      <w:r>
+        <w:rPr>
+          <w:sz w:val="32"/>
+          <w:szCs w:val="32"/>
+        </w:rPr>
+        <w:t>quality</w:t>
+      </w:r>
+      <w:proofErr w:type="spellEnd"/>
+    </w:p>
+    <w:p>
+      <w:pPr>
+        <w:rPr>
+          <w:sz w:val="32"/>
+          <w:szCs w:val="32"/>
+        </w:rPr>
+      </w:pPr>
+      <w:r>
+        <w:rPr>
+          <w:sz w:val="32"/>
+          <w:szCs w:val="32"/>
+        </w:rPr>
+        <w:t xml:space="preserve">Zapobiec ponownemu pojawieniu się nieścisłości – </w:t>
+      </w:r>
+      <w:proofErr w:type="spellStart"/>
+      <w:r>
+        <w:rPr>
+          <w:sz w:val="32"/>
+          <w:szCs w:val="32"/>
+        </w:rPr>
+        <w:t>prevent</w:t>
+      </w:r>
+      <w:proofErr w:type="spellEnd"/>
+      <w:r>
+        <w:rPr>
+          <w:sz w:val="32"/>
+          <w:szCs w:val="32"/>
+        </w:rPr>
+        <w:t xml:space="preserve"> </w:t>
+      </w:r>
+      <w:proofErr w:type="spellStart"/>
+      <w:r>
+        <w:rPr>
+          <w:sz w:val="32"/>
+          <w:szCs w:val="32"/>
+        </w:rPr>
+        <w:t>reoccurrence</w:t>
+      </w:r>
+      <w:proofErr w:type="spellEnd"/>
+      <w:r>
+        <w:rPr>
+          <w:sz w:val="32"/>
+          <w:szCs w:val="32"/>
+        </w:rPr>
+        <w:t xml:space="preserve">……………………..of </w:t>
+      </w:r>
+      <w:proofErr w:type="spellStart"/>
+      <w:r>
+        <w:rPr>
+          <w:sz w:val="32"/>
+          <w:szCs w:val="32"/>
+        </w:rPr>
+        <w:t>inaccuracy</w:t>
+      </w:r>
+      <w:proofErr w:type="spellEnd"/>
     </w:p>
     <w:p>
       <w:pPr>
@@ -192,7 +310,15 @@
           <w:sz w:val="32"/>
           <w:szCs w:val="32"/>
         </w:rPr>
-        <w:t>– r</w:t>
+        <w:t xml:space="preserve">– </w:t>
+      </w:r>
+      <w:proofErr w:type="spellStart"/>
+      <w:r>
+        <w:rPr>
+          <w:sz w:val="32"/>
+          <w:szCs w:val="32"/>
+        </w:rPr>
+        <w:t>r</w:t>
       </w:r>
       <w:r>
         <w:rPr>
@@ -201,6 +327,7 @@
         </w:rPr>
         <w:t>ender</w:t>
       </w:r>
+      <w:proofErr w:type="spellEnd"/>
       <w:r>
         <w:rPr>
           <w:sz w:val="32"/>
@@ -221,7 +348,15 @@
           <w:sz w:val="32"/>
           <w:szCs w:val="32"/>
         </w:rPr>
-        <w:t>Słaby punkt systemu – v</w:t>
+        <w:t xml:space="preserve">Słaby punkt systemu – </w:t>
+      </w:r>
+      <w:proofErr w:type="spellStart"/>
+      <w:r>
+        <w:rPr>
+          <w:sz w:val="32"/>
+          <w:szCs w:val="32"/>
+        </w:rPr>
+        <w:t>v</w:t>
       </w:r>
       <w:r>
         <w:rPr>
@@ -230,6 +365,7 @@
         </w:rPr>
         <w:t>ulnerability</w:t>
       </w:r>
+      <w:proofErr w:type="spellEnd"/>
       <w:r>
         <w:rPr>
           <w:sz w:val="32"/>
@@ -250,7 +386,15 @@
           <w:sz w:val="32"/>
           <w:szCs w:val="32"/>
         </w:rPr>
-        <w:t>Ingerowanie w system – t</w:t>
+        <w:t xml:space="preserve">Ingerowanie w system – </w:t>
+      </w:r>
+      <w:proofErr w:type="spellStart"/>
+      <w:r>
+        <w:rPr>
+          <w:sz w:val="32"/>
+          <w:szCs w:val="32"/>
+        </w:rPr>
+        <w:t>t</w:t>
       </w:r>
       <w:r>
         <w:rPr>
@@ -258,6 +402,136 @@
           <w:szCs w:val="32"/>
         </w:rPr>
         <w:t>amper</w:t>
+      </w:r>
+      <w:r>
+        <w:rPr>
+          <w:sz w:val="32"/>
+          <w:szCs w:val="32"/>
+        </w:rPr>
+        <w:t>ing</w:t>
+      </w:r>
+      <w:proofErr w:type="spellEnd"/>
+      <w:r>
+        <w:rPr>
+          <w:sz w:val="32"/>
+          <w:szCs w:val="32"/>
+        </w:rPr>
+        <w:t>…………………………with a system</w:t>
+      </w:r>
+    </w:p>
+    <w:p>
+      <w:pPr>
+        <w:rPr>
+          <w:sz w:val="32"/>
+          <w:szCs w:val="32"/>
+        </w:rPr>
+      </w:pPr>
+      <w:r>
+        <w:rPr>
+          <w:sz w:val="32"/>
+          <w:szCs w:val="32"/>
+        </w:rPr>
+        <w:t xml:space="preserve">Zrzekać się wszelkiej odpowiedzialności – </w:t>
+      </w:r>
+      <w:proofErr w:type="spellStart"/>
+      <w:r>
+        <w:rPr>
+          <w:sz w:val="32"/>
+          <w:szCs w:val="32"/>
+        </w:rPr>
+        <w:t>d</w:t>
+      </w:r>
+      <w:r>
+        <w:rPr>
+          <w:sz w:val="32"/>
+          <w:szCs w:val="32"/>
+        </w:rPr>
+        <w:t>isclaim</w:t>
+      </w:r>
+      <w:proofErr w:type="spellEnd"/>
+      <w:r>
+        <w:rPr>
+          <w:sz w:val="32"/>
+          <w:szCs w:val="32"/>
+        </w:rPr>
+        <w:t>…………</w:t>
+      </w:r>
+      <w:r>
+        <w:rPr>
+          <w:sz w:val="32"/>
+          <w:szCs w:val="32"/>
+        </w:rPr>
+        <w:t>…………</w:t>
+      </w:r>
+      <w:proofErr w:type="spellStart"/>
+      <w:r>
+        <w:rPr>
+          <w:sz w:val="32"/>
+          <w:szCs w:val="32"/>
+        </w:rPr>
+        <w:t>any</w:t>
+      </w:r>
+      <w:proofErr w:type="spellEnd"/>
+      <w:r>
+        <w:rPr>
+          <w:sz w:val="32"/>
+          <w:szCs w:val="32"/>
+        </w:rPr>
+        <w:t xml:space="preserve"> </w:t>
+      </w:r>
+      <w:proofErr w:type="spellStart"/>
+      <w:r>
+        <w:rPr>
+          <w:sz w:val="32"/>
+          <w:szCs w:val="32"/>
+        </w:rPr>
+        <w:t>responsibility</w:t>
+      </w:r>
+      <w:proofErr w:type="spellEnd"/>
+    </w:p>
+    <w:p>
+      <w:pPr>
+        <w:rPr>
+          <w:sz w:val="32"/>
+          <w:szCs w:val="32"/>
+        </w:rPr>
+      </w:pPr>
+      <w:r>
+        <w:rPr>
+          <w:sz w:val="32"/>
+          <w:szCs w:val="32"/>
+        </w:rPr>
+        <w:t>Zlecić wykonanie usługi innej firmie</w:t>
+      </w:r>
+      <w:r>
+        <w:rPr>
+          <w:sz w:val="32"/>
+          <w:szCs w:val="32"/>
+        </w:rPr>
+        <w:t xml:space="preserve"> – </w:t>
+      </w:r>
+      <w:proofErr w:type="spellStart"/>
+      <w:r>
+        <w:rPr>
+          <w:sz w:val="32"/>
+          <w:szCs w:val="32"/>
+        </w:rPr>
+        <w:t>c</w:t>
+      </w:r>
+      <w:r>
+        <w:rPr>
+          <w:sz w:val="32"/>
+          <w:szCs w:val="32"/>
+        </w:rPr>
+        <w:t>ontract</w:t>
+      </w:r>
+      <w:proofErr w:type="spellEnd"/>
+      <w:r>
+        <w:rPr>
+          <w:sz w:val="32"/>
+          <w:szCs w:val="32"/>
+        </w:rPr>
+        <w:t>………</w:t>
       </w:r>
       <w:bookmarkStart w:id="0" w:name="_GoBack"/>
       <w:bookmarkEnd w:id="0"/>
@@ -266,94 +540,46 @@
           <w:sz w:val="32"/>
           <w:szCs w:val="32"/>
         </w:rPr>
-        <w:t>…………………………with a system</w:t>
-      </w:r>
-    </w:p>
-    <w:p>
-      <w:pPr>
-        <w:rPr>
-          <w:sz w:val="32"/>
-          <w:szCs w:val="32"/>
-        </w:rPr>
-      </w:pPr>
-      <w:r>
-        <w:rPr>
-          <w:sz w:val="32"/>
-          <w:szCs w:val="32"/>
-        </w:rPr>
-        <w:t>Zrzekać się wszelkiej odpowiedzialności – d</w:t>
-      </w:r>
-      <w:r>
-        <w:rPr>
-          <w:sz w:val="32"/>
-          <w:szCs w:val="32"/>
-        </w:rPr>
-        <w:t>isclaim</w:t>
-      </w:r>
-      <w:r>
-        <w:rPr>
-          <w:sz w:val="32"/>
-          <w:szCs w:val="32"/>
-        </w:rPr>
-        <w:t>…………</w:t>
-      </w:r>
-      <w:r>
-        <w:rPr>
-          <w:sz w:val="32"/>
-          <w:szCs w:val="32"/>
-        </w:rPr>
-        <w:t>…………any responsibility</w:t>
-      </w:r>
-    </w:p>
-    <w:p>
-      <w:pPr>
-        <w:rPr>
-          <w:sz w:val="32"/>
-          <w:szCs w:val="32"/>
-        </w:rPr>
-      </w:pPr>
-      <w:r>
-        <w:rPr>
-          <w:sz w:val="32"/>
-          <w:szCs w:val="32"/>
-        </w:rPr>
-        <w:t>Zlecić wykonanie usługi innej firmie</w:t>
-      </w:r>
-      <w:r>
-        <w:rPr>
-          <w:sz w:val="32"/>
-          <w:szCs w:val="32"/>
-        </w:rPr>
-        <w:t xml:space="preserve"> – c</w:t>
-      </w:r>
-      <w:r>
-        <w:rPr>
-          <w:sz w:val="32"/>
-          <w:szCs w:val="32"/>
-        </w:rPr>
-        <w:t>ontract</w:t>
-      </w:r>
-      <w:r>
-        <w:rPr>
-          <w:sz w:val="32"/>
-          <w:szCs w:val="32"/>
-        </w:rPr>
-        <w:t>……………………..out</w:t>
-      </w:r>
-    </w:p>
-    <w:p>
-      <w:pPr>
-        <w:rPr>
-          <w:sz w:val="32"/>
-          <w:szCs w:val="32"/>
-        </w:rPr>
-      </w:pPr>
-      <w:r>
-        <w:rPr>
-          <w:sz w:val="32"/>
-          <w:szCs w:val="32"/>
-        </w:rPr>
-        <w:t>Zobowiązanie przestało istnieć – liability c</w:t>
+        <w:t>……………..out</w:t>
+      </w:r>
+    </w:p>
+    <w:p>
+      <w:pPr>
+        <w:rPr>
+          <w:sz w:val="32"/>
+          <w:szCs w:val="32"/>
+        </w:rPr>
+      </w:pPr>
+      <w:r>
+        <w:rPr>
+          <w:sz w:val="32"/>
+          <w:szCs w:val="32"/>
+        </w:rPr>
+        <w:t xml:space="preserve">Zobowiązanie przestało istnieć – </w:t>
+      </w:r>
+      <w:proofErr w:type="spellStart"/>
+      <w:r>
+        <w:rPr>
+          <w:sz w:val="32"/>
+          <w:szCs w:val="32"/>
+        </w:rPr>
+        <w:t>liability</w:t>
+      </w:r>
+      <w:proofErr w:type="spellEnd"/>
+      <w:r>
+        <w:rPr>
+          <w:sz w:val="32"/>
+          <w:szCs w:val="32"/>
+        </w:rPr>
+        <w:t xml:space="preserve"> </w:t>
+      </w:r>
+      <w:proofErr w:type="spellStart"/>
+      <w:r>
+        <w:rPr>
+          <w:sz w:val="32"/>
+          <w:szCs w:val="32"/>
+        </w:rPr>
+        <w:t>c</w:t>
       </w:r>
       <w:r>
         <w:rPr>
@@ -362,27 +588,61 @@
         </w:rPr>
         <w:t>eased</w:t>
       </w:r>
-      <w:r>
-        <w:rPr>
-          <w:sz w:val="32"/>
-          <w:szCs w:val="32"/>
-        </w:rPr>
-        <w:t>…………………….to exist</w:t>
-      </w:r>
-    </w:p>
-    <w:p>
-      <w:pPr>
-        <w:rPr>
-          <w:sz w:val="32"/>
-          <w:szCs w:val="32"/>
-        </w:rPr>
-      </w:pPr>
-      <w:r>
-        <w:rPr>
-          <w:sz w:val="32"/>
-          <w:szCs w:val="32"/>
-        </w:rPr>
-        <w:t>Strony zobowiązują się by przestrzegać – parties u</w:t>
+      <w:proofErr w:type="spellEnd"/>
+      <w:r>
+        <w:rPr>
+          <w:sz w:val="32"/>
+          <w:szCs w:val="32"/>
+        </w:rPr>
+        <w:t xml:space="preserve">…………………….to </w:t>
+      </w:r>
+      <w:proofErr w:type="spellStart"/>
+      <w:r>
+        <w:rPr>
+          <w:sz w:val="32"/>
+          <w:szCs w:val="32"/>
+        </w:rPr>
+        <w:t>exist</w:t>
+      </w:r>
+      <w:proofErr w:type="spellEnd"/>
+    </w:p>
+    <w:p>
+      <w:pPr>
+        <w:rPr>
+          <w:sz w:val="32"/>
+          <w:szCs w:val="32"/>
+        </w:rPr>
+      </w:pPr>
+      <w:r>
+        <w:rPr>
+          <w:sz w:val="32"/>
+          <w:szCs w:val="32"/>
+        </w:rPr>
+        <w:t xml:space="preserve">Strony zobowiązują się by przestrzegać – </w:t>
+      </w:r>
+      <w:proofErr w:type="spellStart"/>
+      <w:r>
+        <w:rPr>
+          <w:sz w:val="32"/>
+          <w:szCs w:val="32"/>
+        </w:rPr>
+        <w:t>parties</w:t>
+      </w:r>
+      <w:proofErr w:type="spellEnd"/>
+      <w:r>
+        <w:rPr>
+          <w:sz w:val="32"/>
+          <w:szCs w:val="32"/>
+        </w:rPr>
+        <w:t xml:space="preserve"> </w:t>
+      </w:r>
+      <w:proofErr w:type="spellStart"/>
+      <w:r>
+        <w:rPr>
+          <w:sz w:val="32"/>
+          <w:szCs w:val="32"/>
+        </w:rPr>
+        <w:t>u</w:t>
       </w:r>
       <w:r>
         <w:rPr>
@@ -391,6 +651,7 @@
         </w:rPr>
         <w:t>ndertook</w:t>
       </w:r>
+      <w:proofErr w:type="spellEnd"/>
       <w:r>
         <w:rPr>
           <w:sz w:val="32"/>
@@ -414,13 +675,59 @@
           <w:lang w:val="en-US"/>
         </w:rPr>
       </w:pPr>
-      <w:r>
-        <w:rPr>
-          <w:sz w:val="32"/>
-          <w:szCs w:val="32"/>
-          <w:lang w:val="en-US"/>
-        </w:rPr>
-        <w:t>Odnieść odwrotne skutki – result in a</w:t>
+      <w:proofErr w:type="spellStart"/>
+      <w:r>
+        <w:rPr>
+          <w:sz w:val="32"/>
+          <w:szCs w:val="32"/>
+          <w:lang w:val="en-US"/>
+        </w:rPr>
+        <w:t>Odnieść</w:t>
+      </w:r>
+      <w:proofErr w:type="spellEnd"/>
+      <w:r>
+        <w:rPr>
+          <w:sz w:val="32"/>
+          <w:szCs w:val="32"/>
+          <w:lang w:val="en-US"/>
+        </w:rPr>
+        <w:t xml:space="preserve"> </w:t>
+      </w:r>
+      <w:proofErr w:type="spellStart"/>
+      <w:r>
+        <w:rPr>
+          <w:sz w:val="32"/>
+          <w:szCs w:val="32"/>
+          <w:lang w:val="en-US"/>
+        </w:rPr>
+        <w:t>odwrotne</w:t>
+      </w:r>
+      <w:proofErr w:type="spellEnd"/>
+      <w:r>
+        <w:rPr>
+          <w:sz w:val="32"/>
+          <w:szCs w:val="32"/>
+          <w:lang w:val="en-US"/>
+        </w:rPr>
+        <w:t xml:space="preserve"> </w:t>
+      </w:r>
+      <w:proofErr w:type="spellStart"/>
+      <w:r>
+        <w:rPr>
+          <w:sz w:val="32"/>
+          <w:szCs w:val="32"/>
+          <w:lang w:val="en-US"/>
+        </w:rPr>
+        <w:t>skutki</w:t>
+      </w:r>
+      <w:proofErr w:type="spellEnd"/>
+      <w:r>
+        <w:rPr>
+          <w:sz w:val="32"/>
+          <w:szCs w:val="32"/>
+          <w:lang w:val="en-US"/>
+        </w:rPr>
+        <w:t xml:space="preserve"> – result in a</w:t>
       </w:r>
       <w:r>
         <w:rPr>
@@ -447,13 +754,59 @@
           <w:lang w:val="en-US"/>
         </w:rPr>
       </w:pPr>
-      <w:r>
-        <w:rPr>
-          <w:sz w:val="32"/>
-          <w:szCs w:val="32"/>
-          <w:lang w:val="en-US"/>
-        </w:rPr>
-        <w:t>Nie wziąć pod uwagę – fail to take  a</w:t>
+      <w:proofErr w:type="spellStart"/>
+      <w:r>
+        <w:rPr>
+          <w:sz w:val="32"/>
+          <w:szCs w:val="32"/>
+          <w:lang w:val="en-US"/>
+        </w:rPr>
+        <w:t>Nie</w:t>
+      </w:r>
+      <w:proofErr w:type="spellEnd"/>
+      <w:r>
+        <w:rPr>
+          <w:sz w:val="32"/>
+          <w:szCs w:val="32"/>
+          <w:lang w:val="en-US"/>
+        </w:rPr>
+        <w:t xml:space="preserve"> </w:t>
+      </w:r>
+      <w:proofErr w:type="spellStart"/>
+      <w:r>
+        <w:rPr>
+          <w:sz w:val="32"/>
+          <w:szCs w:val="32"/>
+          <w:lang w:val="en-US"/>
+        </w:rPr>
+        <w:t>wziąć</w:t>
+      </w:r>
+      <w:proofErr w:type="spellEnd"/>
+      <w:r>
+        <w:rPr>
+          <w:sz w:val="32"/>
+          <w:szCs w:val="32"/>
+          <w:lang w:val="en-US"/>
+        </w:rPr>
+        <w:t xml:space="preserve"> pod </w:t>
+      </w:r>
+      <w:proofErr w:type="spellStart"/>
+      <w:r>
+        <w:rPr>
+          <w:sz w:val="32"/>
+          <w:szCs w:val="32"/>
+          <w:lang w:val="en-US"/>
+        </w:rPr>
+        <w:t>uwagę</w:t>
+      </w:r>
+      <w:proofErr w:type="spellEnd"/>
+      <w:r>
+        <w:rPr>
+          <w:sz w:val="32"/>
+          <w:szCs w:val="32"/>
+          <w:lang w:val="en-US"/>
+        </w:rPr>
+        <w:t xml:space="preserve"> – fail to take  a</w:t>
       </w:r>
       <w:r>
         <w:rPr>
@@ -484,7 +837,15 @@
           <w:sz w:val="32"/>
           <w:szCs w:val="32"/>
         </w:rPr>
-        <w:t>Wydać dodatkowe instrukcje – i</w:t>
+        <w:t xml:space="preserve">Wydać dodatkowe instrukcje – </w:t>
+      </w:r>
+      <w:proofErr w:type="spellStart"/>
+      <w:r>
+        <w:rPr>
+          <w:sz w:val="32"/>
+          <w:szCs w:val="32"/>
+        </w:rPr>
+        <w:t>i</w:t>
       </w:r>
       <w:r>
         <w:rPr>
@@ -493,6 +854,7 @@
         </w:rPr>
         <w:t>ssue</w:t>
       </w:r>
+      <w:proofErr w:type="spellEnd"/>
       <w:r>
         <w:rPr>
           <w:sz w:val="32"/>
@@ -505,8 +867,33 @@
           <w:sz w:val="32"/>
           <w:szCs w:val="32"/>
         </w:rPr>
-        <w:t>…………..additional instructions</w:t>
-      </w:r>
+        <w:t>…………..</w:t>
+      </w:r>
+      <w:proofErr w:type="spellStart"/>
+      <w:r>
+        <w:rPr>
+          <w:sz w:val="32"/>
+          <w:szCs w:val="32"/>
+        </w:rPr>
+        <w:t>additional</w:t>
+      </w:r>
+      <w:proofErr w:type="spellEnd"/>
+      <w:r>
+        <w:rPr>
+          <w:sz w:val="32"/>
+          <w:szCs w:val="32"/>
+        </w:rPr>
+        <w:t xml:space="preserve"> </w:t>
+      </w:r>
+      <w:proofErr w:type="spellStart"/>
+      <w:r>
+        <w:rPr>
+          <w:sz w:val="32"/>
+          <w:szCs w:val="32"/>
+        </w:rPr>
+        <w:t>instructions</w:t>
+      </w:r>
+      <w:proofErr w:type="spellEnd"/>
     </w:p>
     <w:p>
       <w:pPr>

</xml_diff>